<commit_message>
Remove metadata and personal info
</commit_message>
<xml_diff>
--- a/EE2005_2021A/Labs/report/sample1/sample1.docx
+++ b/EE2005_2021A/Labs/report/sample1/sample1.docx
@@ -1,6 +1,6 @@
 
 <file path=word/document.xml><?xml version="1.0" encoding="utf-8"?>
-<w:document xmlns:wpc="http://schemas.microsoft.com/office/word/2010/wordprocessingCanvas" xmlns:cx="http://schemas.microsoft.com/office/drawing/2014/chartex" xmlns:cx1="http://schemas.microsoft.com/office/drawing/2015/9/8/chartex" xmlns:cx2="http://schemas.microsoft.com/office/drawing/2015/10/21/chartex" xmlns:cx3="http://schemas.microsoft.com/office/drawing/2016/5/9/chartex" xmlns:cx4="http://schemas.microsoft.com/office/drawing/2016/5/10/chartex" xmlns:cx5="http://schemas.microsoft.com/office/drawing/2016/5/11/chartex" xmlns:cx6="http://schemas.microsoft.com/office/drawing/2016/5/12/chartex" xmlns:cx7="http://schemas.microsoft.com/office/drawing/2016/5/13/chartex" xmlns:cx8="http://schemas.microsoft.com/office/drawing/2016/5/14/chartex" xmlns:mc="http://schemas.openxmlformats.org/markup-compatibility/2006" xmlns:aink="http://schemas.microsoft.com/office/drawing/2016/ink" xmlns:am3d="http://schemas.microsoft.com/office/drawing/2017/model3d" xmlns:o="urn:schemas-microsoft-com:office:office" xmlns:r="http://schemas.openxmlformats.org/officeDocument/2006/relationships" xmlns:m="http://schemas.openxmlformats.org/officeDocument/2006/math" xmlns:v="urn:schemas-microsoft-com:vml" xmlns:wp14="http://schemas.microsoft.com/office/word/2010/wordprocessingDrawing" xmlns:wp="http://schemas.openxmlformats.org/drawingml/2006/wordprocessingDrawing" xmlns:w10="urn:schemas-microsoft-com:office:word" xmlns:w="http://schemas.openxmlformats.org/wordprocessingml/2006/main" xmlns:w14="http://schemas.microsoft.com/office/word/2010/wordml" xmlns:w15="http://schemas.microsoft.com/office/word/2012/wordml" xmlns:w16cex="http://schemas.microsoft.com/office/word/2018/wordml/cex" xmlns:w16cid="http://schemas.microsoft.com/office/word/2016/wordml/cid" xmlns:w16="http://schemas.microsoft.com/office/word/2018/wordml" xmlns:w16sdtdh="http://schemas.microsoft.com/office/word/2020/wordml/sdtdatahash" xmlns:w16se="http://schemas.microsoft.com/office/word/2015/wordml/symex" xmlns:wpg="http://schemas.microsoft.com/office/word/2010/wordprocessingGroup" xmlns:wpi="http://schemas.microsoft.com/office/word/2010/wordprocessingInk" xmlns:wne="http://schemas.microsoft.com/office/word/2006/wordml" xmlns:wps="http://schemas.microsoft.com/office/word/2010/wordprocessingShape" mc:Ignorable="w14 w15 w16se w16cid w16 w16cex w16sdtdh wp14">
+<w:document xmlns:wpc="http://schemas.microsoft.com/office/word/2010/wordprocessingCanvas" xmlns:cx="http://schemas.microsoft.com/office/drawing/2014/chartex" xmlns:cx1="http://schemas.microsoft.com/office/drawing/2015/9/8/chartex" xmlns:cx2="http://schemas.microsoft.com/office/drawing/2015/10/21/chartex" xmlns:cx3="http://schemas.microsoft.com/office/drawing/2016/5/9/chartex" xmlns:cx4="http://schemas.microsoft.com/office/drawing/2016/5/10/chartex" xmlns:cx5="http://schemas.microsoft.com/office/drawing/2016/5/11/chartex" xmlns:cx6="http://schemas.microsoft.com/office/drawing/2016/5/12/chartex" xmlns:cx7="http://schemas.microsoft.com/office/drawing/2016/5/13/chartex" xmlns:cx8="http://schemas.microsoft.com/office/drawing/2016/5/14/chartex" xmlns:mc="http://schemas.openxmlformats.org/markup-compatibility/2006" xmlns:aink="http://schemas.microsoft.com/office/drawing/2016/ink" xmlns:am3d="http://schemas.microsoft.com/office/drawing/2017/model3d" xmlns:o="urn:schemas-microsoft-com:office:office" xmlns:oel="http://schemas.microsoft.com/office/2019/extlst" xmlns:r="http://schemas.openxmlformats.org/officeDocument/2006/relationships" xmlns:m="http://schemas.openxmlformats.org/officeDocument/2006/math" xmlns:v="urn:schemas-microsoft-com:vml" xmlns:wp14="http://schemas.microsoft.com/office/word/2010/wordprocessingDrawing" xmlns:wp="http://schemas.openxmlformats.org/drawingml/2006/wordprocessingDrawing" xmlns:w10="urn:schemas-microsoft-com:office:word" xmlns:w="http://schemas.openxmlformats.org/wordprocessingml/2006/main" xmlns:w14="http://schemas.microsoft.com/office/word/2010/wordml" xmlns:w15="http://schemas.microsoft.com/office/word/2012/wordml" xmlns:w16cex="http://schemas.microsoft.com/office/word/2018/wordml/cex" xmlns:w16cid="http://schemas.microsoft.com/office/word/2016/wordml/cid" xmlns:w16="http://schemas.microsoft.com/office/word/2018/wordml" xmlns:w16sdtdh="http://schemas.microsoft.com/office/word/2020/wordml/sdtdatahash" xmlns:w16se="http://schemas.microsoft.com/office/word/2015/wordml/symex" xmlns:wpg="http://schemas.microsoft.com/office/word/2010/wordprocessingGroup" xmlns:wpi="http://schemas.microsoft.com/office/word/2010/wordprocessingInk" xmlns:wne="http://schemas.microsoft.com/office/word/2006/wordml" xmlns:wps="http://schemas.microsoft.com/office/word/2010/wordprocessingShape" mc:Ignorable="w14 w15 w16se w16cid w16 w16cex w16sdtdh wp14">
   <w:body>
     <w:p>
       <w:pPr>
@@ -1939,7 +1939,7 @@
 </file>
 
 <file path=word/endnotes.xml><?xml version="1.0" encoding="utf-8"?>
-<w:endnotes xmlns:wpc="http://schemas.microsoft.com/office/word/2010/wordprocessingCanvas" xmlns:cx="http://schemas.microsoft.com/office/drawing/2014/chartex" xmlns:cx1="http://schemas.microsoft.com/office/drawing/2015/9/8/chartex" xmlns:cx2="http://schemas.microsoft.com/office/drawing/2015/10/21/chartex" xmlns:cx3="http://schemas.microsoft.com/office/drawing/2016/5/9/chartex" xmlns:cx4="http://schemas.microsoft.com/office/drawing/2016/5/10/chartex" xmlns:cx5="http://schemas.microsoft.com/office/drawing/2016/5/11/chartex" xmlns:cx6="http://schemas.microsoft.com/office/drawing/2016/5/12/chartex" xmlns:cx7="http://schemas.microsoft.com/office/drawing/2016/5/13/chartex" xmlns:cx8="http://schemas.microsoft.com/office/drawing/2016/5/14/chartex" xmlns:mc="http://schemas.openxmlformats.org/markup-compatibility/2006" xmlns:aink="http://schemas.microsoft.com/office/drawing/2016/ink" xmlns:am3d="http://schemas.microsoft.com/office/drawing/2017/model3d" xmlns:o="urn:schemas-microsoft-com:office:office" xmlns:r="http://schemas.openxmlformats.org/officeDocument/2006/relationships" xmlns:m="http://schemas.openxmlformats.org/officeDocument/2006/math" xmlns:v="urn:schemas-microsoft-com:vml" xmlns:wp14="http://schemas.microsoft.com/office/word/2010/wordprocessingDrawing" xmlns:wp="http://schemas.openxmlformats.org/drawingml/2006/wordprocessingDrawing" xmlns:w10="urn:schemas-microsoft-com:office:word" xmlns:w="http://schemas.openxmlformats.org/wordprocessingml/2006/main" xmlns:w14="http://schemas.microsoft.com/office/word/2010/wordml" xmlns:w15="http://schemas.microsoft.com/office/word/2012/wordml" xmlns:w16cex="http://schemas.microsoft.com/office/word/2018/wordml/cex" xmlns:w16cid="http://schemas.microsoft.com/office/word/2016/wordml/cid" xmlns:w16="http://schemas.microsoft.com/office/word/2018/wordml" xmlns:w16sdtdh="http://schemas.microsoft.com/office/word/2020/wordml/sdtdatahash" xmlns:w16se="http://schemas.microsoft.com/office/word/2015/wordml/symex" xmlns:wpg="http://schemas.microsoft.com/office/word/2010/wordprocessingGroup" xmlns:wpi="http://schemas.microsoft.com/office/word/2010/wordprocessingInk" xmlns:wne="http://schemas.microsoft.com/office/word/2006/wordml" xmlns:wps="http://schemas.microsoft.com/office/word/2010/wordprocessingShape" mc:Ignorable="w14 w15 w16se w16cid w16 w16cex w16sdtdh wp14">
+<w:endnotes xmlns:wpc="http://schemas.microsoft.com/office/word/2010/wordprocessingCanvas" xmlns:cx="http://schemas.microsoft.com/office/drawing/2014/chartex" xmlns:cx1="http://schemas.microsoft.com/office/drawing/2015/9/8/chartex" xmlns:cx2="http://schemas.microsoft.com/office/drawing/2015/10/21/chartex" xmlns:cx3="http://schemas.microsoft.com/office/drawing/2016/5/9/chartex" xmlns:cx4="http://schemas.microsoft.com/office/drawing/2016/5/10/chartex" xmlns:cx5="http://schemas.microsoft.com/office/drawing/2016/5/11/chartex" xmlns:cx6="http://schemas.microsoft.com/office/drawing/2016/5/12/chartex" xmlns:cx7="http://schemas.microsoft.com/office/drawing/2016/5/13/chartex" xmlns:cx8="http://schemas.microsoft.com/office/drawing/2016/5/14/chartex" xmlns:mc="http://schemas.openxmlformats.org/markup-compatibility/2006" xmlns:aink="http://schemas.microsoft.com/office/drawing/2016/ink" xmlns:am3d="http://schemas.microsoft.com/office/drawing/2017/model3d" xmlns:o="urn:schemas-microsoft-com:office:office" xmlns:oel="http://schemas.microsoft.com/office/2019/extlst" xmlns:r="http://schemas.openxmlformats.org/officeDocument/2006/relationships" xmlns:m="http://schemas.openxmlformats.org/officeDocument/2006/math" xmlns:v="urn:schemas-microsoft-com:vml" xmlns:wp14="http://schemas.microsoft.com/office/word/2010/wordprocessingDrawing" xmlns:wp="http://schemas.openxmlformats.org/drawingml/2006/wordprocessingDrawing" xmlns:w10="urn:schemas-microsoft-com:office:word" xmlns:w="http://schemas.openxmlformats.org/wordprocessingml/2006/main" xmlns:w14="http://schemas.microsoft.com/office/word/2010/wordml" xmlns:w15="http://schemas.microsoft.com/office/word/2012/wordml" xmlns:w16cex="http://schemas.microsoft.com/office/word/2018/wordml/cex" xmlns:w16cid="http://schemas.microsoft.com/office/word/2016/wordml/cid" xmlns:w16="http://schemas.microsoft.com/office/word/2018/wordml" xmlns:w16sdtdh="http://schemas.microsoft.com/office/word/2020/wordml/sdtdatahash" xmlns:w16se="http://schemas.microsoft.com/office/word/2015/wordml/symex" xmlns:wpg="http://schemas.microsoft.com/office/word/2010/wordprocessingGroup" xmlns:wpi="http://schemas.microsoft.com/office/word/2010/wordprocessingInk" xmlns:wne="http://schemas.microsoft.com/office/word/2006/wordml" xmlns:wps="http://schemas.microsoft.com/office/word/2010/wordprocessingShape" mc:Ignorable="w14 w15 w16se w16cid w16 w16cex w16sdtdh wp14">
   <w:endnote w:type="separator" w:id="-1">
     <w:p>
       <w:r>
@@ -1958,7 +1958,7 @@
 </file>
 
 <file path=word/footer1.xml><?xml version="1.0" encoding="utf-8"?>
-<w:ftr xmlns:wpc="http://schemas.microsoft.com/office/word/2010/wordprocessingCanvas" xmlns:cx="http://schemas.microsoft.com/office/drawing/2014/chartex" xmlns:cx1="http://schemas.microsoft.com/office/drawing/2015/9/8/chartex" xmlns:cx2="http://schemas.microsoft.com/office/drawing/2015/10/21/chartex" xmlns:cx3="http://schemas.microsoft.com/office/drawing/2016/5/9/chartex" xmlns:cx4="http://schemas.microsoft.com/office/drawing/2016/5/10/chartex" xmlns:cx5="http://schemas.microsoft.com/office/drawing/2016/5/11/chartex" xmlns:cx6="http://schemas.microsoft.com/office/drawing/2016/5/12/chartex" xmlns:cx7="http://schemas.microsoft.com/office/drawing/2016/5/13/chartex" xmlns:cx8="http://schemas.microsoft.com/office/drawing/2016/5/14/chartex" xmlns:mc="http://schemas.openxmlformats.org/markup-compatibility/2006" xmlns:aink="http://schemas.microsoft.com/office/drawing/2016/ink" xmlns:am3d="http://schemas.microsoft.com/office/drawing/2017/model3d" xmlns:o="urn:schemas-microsoft-com:office:office" xmlns:r="http://schemas.openxmlformats.org/officeDocument/2006/relationships" xmlns:m="http://schemas.openxmlformats.org/officeDocument/2006/math" xmlns:v="urn:schemas-microsoft-com:vml" xmlns:wp14="http://schemas.microsoft.com/office/word/2010/wordprocessingDrawing" xmlns:wp="http://schemas.openxmlformats.org/drawingml/2006/wordprocessingDrawing" xmlns:w10="urn:schemas-microsoft-com:office:word" xmlns:w="http://schemas.openxmlformats.org/wordprocessingml/2006/main" xmlns:w14="http://schemas.microsoft.com/office/word/2010/wordml" xmlns:w15="http://schemas.microsoft.com/office/word/2012/wordml" xmlns:w16cex="http://schemas.microsoft.com/office/word/2018/wordml/cex" xmlns:w16cid="http://schemas.microsoft.com/office/word/2016/wordml/cid" xmlns:w16="http://schemas.microsoft.com/office/word/2018/wordml" xmlns:w16sdtdh="http://schemas.microsoft.com/office/word/2020/wordml/sdtdatahash" xmlns:w16se="http://schemas.microsoft.com/office/word/2015/wordml/symex" xmlns:wpg="http://schemas.microsoft.com/office/word/2010/wordprocessingGroup" xmlns:wpi="http://schemas.microsoft.com/office/word/2010/wordprocessingInk" xmlns:wne="http://schemas.microsoft.com/office/word/2006/wordml" xmlns:wps="http://schemas.microsoft.com/office/word/2010/wordprocessingShape" mc:Ignorable="w14 w15 w16se w16cid w16 w16cex w16sdtdh wp14">
+<w:ftr xmlns:wpc="http://schemas.microsoft.com/office/word/2010/wordprocessingCanvas" xmlns:cx="http://schemas.microsoft.com/office/drawing/2014/chartex" xmlns:cx1="http://schemas.microsoft.com/office/drawing/2015/9/8/chartex" xmlns:cx2="http://schemas.microsoft.com/office/drawing/2015/10/21/chartex" xmlns:cx3="http://schemas.microsoft.com/office/drawing/2016/5/9/chartex" xmlns:cx4="http://schemas.microsoft.com/office/drawing/2016/5/10/chartex" xmlns:cx5="http://schemas.microsoft.com/office/drawing/2016/5/11/chartex" xmlns:cx6="http://schemas.microsoft.com/office/drawing/2016/5/12/chartex" xmlns:cx7="http://schemas.microsoft.com/office/drawing/2016/5/13/chartex" xmlns:cx8="http://schemas.microsoft.com/office/drawing/2016/5/14/chartex" xmlns:mc="http://schemas.openxmlformats.org/markup-compatibility/2006" xmlns:aink="http://schemas.microsoft.com/office/drawing/2016/ink" xmlns:am3d="http://schemas.microsoft.com/office/drawing/2017/model3d" xmlns:o="urn:schemas-microsoft-com:office:office" xmlns:oel="http://schemas.microsoft.com/office/2019/extlst" xmlns:r="http://schemas.openxmlformats.org/officeDocument/2006/relationships" xmlns:m="http://schemas.openxmlformats.org/officeDocument/2006/math" xmlns:v="urn:schemas-microsoft-com:vml" xmlns:wp14="http://schemas.microsoft.com/office/word/2010/wordprocessingDrawing" xmlns:wp="http://schemas.openxmlformats.org/drawingml/2006/wordprocessingDrawing" xmlns:w10="urn:schemas-microsoft-com:office:word" xmlns:w="http://schemas.openxmlformats.org/wordprocessingml/2006/main" xmlns:w14="http://schemas.microsoft.com/office/word/2010/wordml" xmlns:w15="http://schemas.microsoft.com/office/word/2012/wordml" xmlns:w16cex="http://schemas.microsoft.com/office/word/2018/wordml/cex" xmlns:w16cid="http://schemas.microsoft.com/office/word/2016/wordml/cid" xmlns:w16="http://schemas.microsoft.com/office/word/2018/wordml" xmlns:w16sdtdh="http://schemas.microsoft.com/office/word/2020/wordml/sdtdatahash" xmlns:w16se="http://schemas.microsoft.com/office/word/2015/wordml/symex" xmlns:wpg="http://schemas.microsoft.com/office/word/2010/wordprocessingGroup" xmlns:wpi="http://schemas.microsoft.com/office/word/2010/wordprocessingInk" xmlns:wne="http://schemas.microsoft.com/office/word/2006/wordml" xmlns:wps="http://schemas.microsoft.com/office/word/2010/wordprocessingShape" mc:Ignorable="w14 w15 w16se w16cid w16 w16cex w16sdtdh wp14">
   <w:p>
     <w:pPr>
       <w:pStyle w:val="ab"/>
@@ -1996,7 +1996,7 @@
 </file>
 
 <file path=word/footer2.xml><?xml version="1.0" encoding="utf-8"?>
-<w:ftr xmlns:wpc="http://schemas.microsoft.com/office/word/2010/wordprocessingCanvas" xmlns:cx="http://schemas.microsoft.com/office/drawing/2014/chartex" xmlns:cx1="http://schemas.microsoft.com/office/drawing/2015/9/8/chartex" xmlns:cx2="http://schemas.microsoft.com/office/drawing/2015/10/21/chartex" xmlns:cx3="http://schemas.microsoft.com/office/drawing/2016/5/9/chartex" xmlns:cx4="http://schemas.microsoft.com/office/drawing/2016/5/10/chartex" xmlns:cx5="http://schemas.microsoft.com/office/drawing/2016/5/11/chartex" xmlns:cx6="http://schemas.microsoft.com/office/drawing/2016/5/12/chartex" xmlns:cx7="http://schemas.microsoft.com/office/drawing/2016/5/13/chartex" xmlns:cx8="http://schemas.microsoft.com/office/drawing/2016/5/14/chartex" xmlns:mc="http://schemas.openxmlformats.org/markup-compatibility/2006" xmlns:aink="http://schemas.microsoft.com/office/drawing/2016/ink" xmlns:am3d="http://schemas.microsoft.com/office/drawing/2017/model3d" xmlns:o="urn:schemas-microsoft-com:office:office" xmlns:r="http://schemas.openxmlformats.org/officeDocument/2006/relationships" xmlns:m="http://schemas.openxmlformats.org/officeDocument/2006/math" xmlns:v="urn:schemas-microsoft-com:vml" xmlns:wp14="http://schemas.microsoft.com/office/word/2010/wordprocessingDrawing" xmlns:wp="http://schemas.openxmlformats.org/drawingml/2006/wordprocessingDrawing" xmlns:w10="urn:schemas-microsoft-com:office:word" xmlns:w="http://schemas.openxmlformats.org/wordprocessingml/2006/main" xmlns:w14="http://schemas.microsoft.com/office/word/2010/wordml" xmlns:w15="http://schemas.microsoft.com/office/word/2012/wordml" xmlns:w16cex="http://schemas.microsoft.com/office/word/2018/wordml/cex" xmlns:w16cid="http://schemas.microsoft.com/office/word/2016/wordml/cid" xmlns:w16="http://schemas.microsoft.com/office/word/2018/wordml" xmlns:w16sdtdh="http://schemas.microsoft.com/office/word/2020/wordml/sdtdatahash" xmlns:w16se="http://schemas.microsoft.com/office/word/2015/wordml/symex" xmlns:wpg="http://schemas.microsoft.com/office/word/2010/wordprocessingGroup" xmlns:wpi="http://schemas.microsoft.com/office/word/2010/wordprocessingInk" xmlns:wne="http://schemas.microsoft.com/office/word/2006/wordml" xmlns:wps="http://schemas.microsoft.com/office/word/2010/wordprocessingShape" mc:Ignorable="w14 w15 w16se w16cid w16 w16cex w16sdtdh wp14">
+<w:ftr xmlns:wpc="http://schemas.microsoft.com/office/word/2010/wordprocessingCanvas" xmlns:cx="http://schemas.microsoft.com/office/drawing/2014/chartex" xmlns:cx1="http://schemas.microsoft.com/office/drawing/2015/9/8/chartex" xmlns:cx2="http://schemas.microsoft.com/office/drawing/2015/10/21/chartex" xmlns:cx3="http://schemas.microsoft.com/office/drawing/2016/5/9/chartex" xmlns:cx4="http://schemas.microsoft.com/office/drawing/2016/5/10/chartex" xmlns:cx5="http://schemas.microsoft.com/office/drawing/2016/5/11/chartex" xmlns:cx6="http://schemas.microsoft.com/office/drawing/2016/5/12/chartex" xmlns:cx7="http://schemas.microsoft.com/office/drawing/2016/5/13/chartex" xmlns:cx8="http://schemas.microsoft.com/office/drawing/2016/5/14/chartex" xmlns:mc="http://schemas.openxmlformats.org/markup-compatibility/2006" xmlns:aink="http://schemas.microsoft.com/office/drawing/2016/ink" xmlns:am3d="http://schemas.microsoft.com/office/drawing/2017/model3d" xmlns:o="urn:schemas-microsoft-com:office:office" xmlns:oel="http://schemas.microsoft.com/office/2019/extlst" xmlns:r="http://schemas.openxmlformats.org/officeDocument/2006/relationships" xmlns:m="http://schemas.openxmlformats.org/officeDocument/2006/math" xmlns:v="urn:schemas-microsoft-com:vml" xmlns:wp14="http://schemas.microsoft.com/office/word/2010/wordprocessingDrawing" xmlns:wp="http://schemas.openxmlformats.org/drawingml/2006/wordprocessingDrawing" xmlns:w10="urn:schemas-microsoft-com:office:word" xmlns:w="http://schemas.openxmlformats.org/wordprocessingml/2006/main" xmlns:w14="http://schemas.microsoft.com/office/word/2010/wordml" xmlns:w15="http://schemas.microsoft.com/office/word/2012/wordml" xmlns:w16cex="http://schemas.microsoft.com/office/word/2018/wordml/cex" xmlns:w16cid="http://schemas.microsoft.com/office/word/2016/wordml/cid" xmlns:w16="http://schemas.microsoft.com/office/word/2018/wordml" xmlns:w16sdtdh="http://schemas.microsoft.com/office/word/2020/wordml/sdtdatahash" xmlns:w16se="http://schemas.microsoft.com/office/word/2015/wordml/symex" xmlns:wpg="http://schemas.microsoft.com/office/word/2010/wordprocessingGroup" xmlns:wpi="http://schemas.microsoft.com/office/word/2010/wordprocessingInk" xmlns:wne="http://schemas.microsoft.com/office/word/2006/wordml" xmlns:wps="http://schemas.microsoft.com/office/word/2010/wordprocessingShape" mc:Ignorable="w14 w15 w16se w16cid w16 w16cex w16sdtdh wp14">
   <w:p>
     <w:pPr>
       <w:pStyle w:val="ab"/>
@@ -2048,7 +2048,7 @@
 </file>
 
 <file path=word/footnotes.xml><?xml version="1.0" encoding="utf-8"?>
-<w:footnotes xmlns:wpc="http://schemas.microsoft.com/office/word/2010/wordprocessingCanvas" xmlns:cx="http://schemas.microsoft.com/office/drawing/2014/chartex" xmlns:cx1="http://schemas.microsoft.com/office/drawing/2015/9/8/chartex" xmlns:cx2="http://schemas.microsoft.com/office/drawing/2015/10/21/chartex" xmlns:cx3="http://schemas.microsoft.com/office/drawing/2016/5/9/chartex" xmlns:cx4="http://schemas.microsoft.com/office/drawing/2016/5/10/chartex" xmlns:cx5="http://schemas.microsoft.com/office/drawing/2016/5/11/chartex" xmlns:cx6="http://schemas.microsoft.com/office/drawing/2016/5/12/chartex" xmlns:cx7="http://schemas.microsoft.com/office/drawing/2016/5/13/chartex" xmlns:cx8="http://schemas.microsoft.com/office/drawing/2016/5/14/chartex" xmlns:mc="http://schemas.openxmlformats.org/markup-compatibility/2006" xmlns:aink="http://schemas.microsoft.com/office/drawing/2016/ink" xmlns:am3d="http://schemas.microsoft.com/office/drawing/2017/model3d" xmlns:o="urn:schemas-microsoft-com:office:office" xmlns:r="http://schemas.openxmlformats.org/officeDocument/2006/relationships" xmlns:m="http://schemas.openxmlformats.org/officeDocument/2006/math" xmlns:v="urn:schemas-microsoft-com:vml" xmlns:wp14="http://schemas.microsoft.com/office/word/2010/wordprocessingDrawing" xmlns:wp="http://schemas.openxmlformats.org/drawingml/2006/wordprocessingDrawing" xmlns:w10="urn:schemas-microsoft-com:office:word" xmlns:w="http://schemas.openxmlformats.org/wordprocessingml/2006/main" xmlns:w14="http://schemas.microsoft.com/office/word/2010/wordml" xmlns:w15="http://schemas.microsoft.com/office/word/2012/wordml" xmlns:w16cex="http://schemas.microsoft.com/office/word/2018/wordml/cex" xmlns:w16cid="http://schemas.microsoft.com/office/word/2016/wordml/cid" xmlns:w16="http://schemas.microsoft.com/office/word/2018/wordml" xmlns:w16sdtdh="http://schemas.microsoft.com/office/word/2020/wordml/sdtdatahash" xmlns:w16se="http://schemas.microsoft.com/office/word/2015/wordml/symex" xmlns:wpg="http://schemas.microsoft.com/office/word/2010/wordprocessingGroup" xmlns:wpi="http://schemas.microsoft.com/office/word/2010/wordprocessingInk" xmlns:wne="http://schemas.microsoft.com/office/word/2006/wordml" xmlns:wps="http://schemas.microsoft.com/office/word/2010/wordprocessingShape" mc:Ignorable="w14 w15 w16se w16cid w16 w16cex w16sdtdh wp14">
+<w:footnotes xmlns:wpc="http://schemas.microsoft.com/office/word/2010/wordprocessingCanvas" xmlns:cx="http://schemas.microsoft.com/office/drawing/2014/chartex" xmlns:cx1="http://schemas.microsoft.com/office/drawing/2015/9/8/chartex" xmlns:cx2="http://schemas.microsoft.com/office/drawing/2015/10/21/chartex" xmlns:cx3="http://schemas.microsoft.com/office/drawing/2016/5/9/chartex" xmlns:cx4="http://schemas.microsoft.com/office/drawing/2016/5/10/chartex" xmlns:cx5="http://schemas.microsoft.com/office/drawing/2016/5/11/chartex" xmlns:cx6="http://schemas.microsoft.com/office/drawing/2016/5/12/chartex" xmlns:cx7="http://schemas.microsoft.com/office/drawing/2016/5/13/chartex" xmlns:cx8="http://schemas.microsoft.com/office/drawing/2016/5/14/chartex" xmlns:mc="http://schemas.openxmlformats.org/markup-compatibility/2006" xmlns:aink="http://schemas.microsoft.com/office/drawing/2016/ink" xmlns:am3d="http://schemas.microsoft.com/office/drawing/2017/model3d" xmlns:o="urn:schemas-microsoft-com:office:office" xmlns:oel="http://schemas.microsoft.com/office/2019/extlst" xmlns:r="http://schemas.openxmlformats.org/officeDocument/2006/relationships" xmlns:m="http://schemas.openxmlformats.org/officeDocument/2006/math" xmlns:v="urn:schemas-microsoft-com:vml" xmlns:wp14="http://schemas.microsoft.com/office/word/2010/wordprocessingDrawing" xmlns:wp="http://schemas.openxmlformats.org/drawingml/2006/wordprocessingDrawing" xmlns:w10="urn:schemas-microsoft-com:office:word" xmlns:w="http://schemas.openxmlformats.org/wordprocessingml/2006/main" xmlns:w14="http://schemas.microsoft.com/office/word/2010/wordml" xmlns:w15="http://schemas.microsoft.com/office/word/2012/wordml" xmlns:w16cex="http://schemas.microsoft.com/office/word/2018/wordml/cex" xmlns:w16cid="http://schemas.microsoft.com/office/word/2016/wordml/cid" xmlns:w16="http://schemas.microsoft.com/office/word/2018/wordml" xmlns:w16sdtdh="http://schemas.microsoft.com/office/word/2020/wordml/sdtdatahash" xmlns:w16se="http://schemas.microsoft.com/office/word/2015/wordml/symex" xmlns:wpg="http://schemas.microsoft.com/office/word/2010/wordprocessingGroup" xmlns:wpi="http://schemas.microsoft.com/office/word/2010/wordprocessingInk" xmlns:wne="http://schemas.microsoft.com/office/word/2006/wordml" xmlns:wps="http://schemas.microsoft.com/office/word/2010/wordprocessingShape" mc:Ignorable="w14 w15 w16se w16cid w16 w16cex w16sdtdh wp14">
   <w:footnote w:type="separator" w:id="-1">
     <w:p>
       <w:r>
@@ -2067,7 +2067,7 @@
 </file>
 
 <file path=word/header1.xml><?xml version="1.0" encoding="utf-8"?>
-<w:hdr xmlns:wpc="http://schemas.microsoft.com/office/word/2010/wordprocessingCanvas" xmlns:cx="http://schemas.microsoft.com/office/drawing/2014/chartex" xmlns:cx1="http://schemas.microsoft.com/office/drawing/2015/9/8/chartex" xmlns:cx2="http://schemas.microsoft.com/office/drawing/2015/10/21/chartex" xmlns:cx3="http://schemas.microsoft.com/office/drawing/2016/5/9/chartex" xmlns:cx4="http://schemas.microsoft.com/office/drawing/2016/5/10/chartex" xmlns:cx5="http://schemas.microsoft.com/office/drawing/2016/5/11/chartex" xmlns:cx6="http://schemas.microsoft.com/office/drawing/2016/5/12/chartex" xmlns:cx7="http://schemas.microsoft.com/office/drawing/2016/5/13/chartex" xmlns:cx8="http://schemas.microsoft.com/office/drawing/2016/5/14/chartex" xmlns:mc="http://schemas.openxmlformats.org/markup-compatibility/2006" xmlns:aink="http://schemas.microsoft.com/office/drawing/2016/ink" xmlns:am3d="http://schemas.microsoft.com/office/drawing/2017/model3d" xmlns:o="urn:schemas-microsoft-com:office:office" xmlns:r="http://schemas.openxmlformats.org/officeDocument/2006/relationships" xmlns:m="http://schemas.openxmlformats.org/officeDocument/2006/math" xmlns:v="urn:schemas-microsoft-com:vml" xmlns:wp14="http://schemas.microsoft.com/office/word/2010/wordprocessingDrawing" xmlns:wp="http://schemas.openxmlformats.org/drawingml/2006/wordprocessingDrawing" xmlns:w10="urn:schemas-microsoft-com:office:word" xmlns:w="http://schemas.openxmlformats.org/wordprocessingml/2006/main" xmlns:w14="http://schemas.microsoft.com/office/word/2010/wordml" xmlns:w15="http://schemas.microsoft.com/office/word/2012/wordml" xmlns:w16cex="http://schemas.microsoft.com/office/word/2018/wordml/cex" xmlns:w16cid="http://schemas.microsoft.com/office/word/2016/wordml/cid" xmlns:w16="http://schemas.microsoft.com/office/word/2018/wordml" xmlns:w16sdtdh="http://schemas.microsoft.com/office/word/2020/wordml/sdtdatahash" xmlns:w16se="http://schemas.microsoft.com/office/word/2015/wordml/symex" xmlns:wpg="http://schemas.microsoft.com/office/word/2010/wordprocessingGroup" xmlns:wpi="http://schemas.microsoft.com/office/word/2010/wordprocessingInk" xmlns:wne="http://schemas.microsoft.com/office/word/2006/wordml" xmlns:wps="http://schemas.microsoft.com/office/word/2010/wordprocessingShape" mc:Ignorable="w14 w15 w16se w16cid w16 w16cex w16sdtdh wp14">
+<w:hdr xmlns:wpc="http://schemas.microsoft.com/office/word/2010/wordprocessingCanvas" xmlns:cx="http://schemas.microsoft.com/office/drawing/2014/chartex" xmlns:cx1="http://schemas.microsoft.com/office/drawing/2015/9/8/chartex" xmlns:cx2="http://schemas.microsoft.com/office/drawing/2015/10/21/chartex" xmlns:cx3="http://schemas.microsoft.com/office/drawing/2016/5/9/chartex" xmlns:cx4="http://schemas.microsoft.com/office/drawing/2016/5/10/chartex" xmlns:cx5="http://schemas.microsoft.com/office/drawing/2016/5/11/chartex" xmlns:cx6="http://schemas.microsoft.com/office/drawing/2016/5/12/chartex" xmlns:cx7="http://schemas.microsoft.com/office/drawing/2016/5/13/chartex" xmlns:cx8="http://schemas.microsoft.com/office/drawing/2016/5/14/chartex" xmlns:mc="http://schemas.openxmlformats.org/markup-compatibility/2006" xmlns:aink="http://schemas.microsoft.com/office/drawing/2016/ink" xmlns:am3d="http://schemas.microsoft.com/office/drawing/2017/model3d" xmlns:o="urn:schemas-microsoft-com:office:office" xmlns:oel="http://schemas.microsoft.com/office/2019/extlst" xmlns:r="http://schemas.openxmlformats.org/officeDocument/2006/relationships" xmlns:m="http://schemas.openxmlformats.org/officeDocument/2006/math" xmlns:v="urn:schemas-microsoft-com:vml" xmlns:wp14="http://schemas.microsoft.com/office/word/2010/wordprocessingDrawing" xmlns:wp="http://schemas.openxmlformats.org/drawingml/2006/wordprocessingDrawing" xmlns:w10="urn:schemas-microsoft-com:office:word" xmlns:w="http://schemas.openxmlformats.org/wordprocessingml/2006/main" xmlns:w14="http://schemas.microsoft.com/office/word/2010/wordml" xmlns:w15="http://schemas.microsoft.com/office/word/2012/wordml" xmlns:w16cex="http://schemas.microsoft.com/office/word/2018/wordml/cex" xmlns:w16cid="http://schemas.microsoft.com/office/word/2016/wordml/cid" xmlns:w16="http://schemas.microsoft.com/office/word/2018/wordml" xmlns:w16sdtdh="http://schemas.microsoft.com/office/word/2020/wordml/sdtdatahash" xmlns:w16se="http://schemas.microsoft.com/office/word/2015/wordml/symex" xmlns:wpg="http://schemas.microsoft.com/office/word/2010/wordprocessingGroup" xmlns:wpi="http://schemas.microsoft.com/office/word/2010/wordprocessingInk" xmlns:wne="http://schemas.microsoft.com/office/word/2006/wordml" xmlns:wps="http://schemas.microsoft.com/office/word/2010/wordprocessingShape" mc:Ignorable="w14 w15 w16se w16cid w16 w16cex w16sdtdh wp14">
   <w:p>
     <w:pPr>
       <w:pStyle w:val="af"/>
@@ -2089,25 +2089,23 @@
         <w:i/>
         <w:color w:val="FF0000"/>
       </w:rPr>
-      <w:t xml:space="preserve">Name: Leung </w:t>
+      <w:t xml:space="preserve">Name: </w:t>
     </w:r>
-    <w:proofErr w:type="spellStart"/>
     <w:r>
       <w:rPr>
         <w:b/>
         <w:i/>
         <w:color w:val="FF0000"/>
       </w:rPr>
-      <w:t>Tak</w:t>
+      <w:t>///</w:t>
     </w:r>
-    <w:proofErr w:type="spellEnd"/>
     <w:r>
       <w:rPr>
         <w:b/>
         <w:i/>
         <w:color w:val="FF0000"/>
       </w:rPr>
-      <w:t xml:space="preserve"> Man, Lab Section:</w:t>
+      <w:t>, Lab Section:</w:t>
     </w:r>
     <w:r>
       <w:rPr>
@@ -2130,7 +2128,7 @@
 </file>
 
 <file path=word/numbering.xml><?xml version="1.0" encoding="utf-8"?>
-<w:numbering xmlns:wpc="http://schemas.microsoft.com/office/word/2010/wordprocessingCanvas" xmlns:cx="http://schemas.microsoft.com/office/drawing/2014/chartex" xmlns:cx1="http://schemas.microsoft.com/office/drawing/2015/9/8/chartex" xmlns:cx2="http://schemas.microsoft.com/office/drawing/2015/10/21/chartex" xmlns:cx3="http://schemas.microsoft.com/office/drawing/2016/5/9/chartex" xmlns:cx4="http://schemas.microsoft.com/office/drawing/2016/5/10/chartex" xmlns:cx5="http://schemas.microsoft.com/office/drawing/2016/5/11/chartex" xmlns:cx6="http://schemas.microsoft.com/office/drawing/2016/5/12/chartex" xmlns:cx7="http://schemas.microsoft.com/office/drawing/2016/5/13/chartex" xmlns:cx8="http://schemas.microsoft.com/office/drawing/2016/5/14/chartex" xmlns:mc="http://schemas.openxmlformats.org/markup-compatibility/2006" xmlns:aink="http://schemas.microsoft.com/office/drawing/2016/ink" xmlns:am3d="http://schemas.microsoft.com/office/drawing/2017/model3d" xmlns:o="urn:schemas-microsoft-com:office:office" xmlns:r="http://schemas.openxmlformats.org/officeDocument/2006/relationships" xmlns:m="http://schemas.openxmlformats.org/officeDocument/2006/math" xmlns:v="urn:schemas-microsoft-com:vml" xmlns:wp14="http://schemas.microsoft.com/office/word/2010/wordprocessingDrawing" xmlns:wp="http://schemas.openxmlformats.org/drawingml/2006/wordprocessingDrawing" xmlns:w10="urn:schemas-microsoft-com:office:word" xmlns:w="http://schemas.openxmlformats.org/wordprocessingml/2006/main" xmlns:w14="http://schemas.microsoft.com/office/word/2010/wordml" xmlns:w15="http://schemas.microsoft.com/office/word/2012/wordml" xmlns:w16cex="http://schemas.microsoft.com/office/word/2018/wordml/cex" xmlns:w16cid="http://schemas.microsoft.com/office/word/2016/wordml/cid" xmlns:w16="http://schemas.microsoft.com/office/word/2018/wordml" xmlns:w16sdtdh="http://schemas.microsoft.com/office/word/2020/wordml/sdtdatahash" xmlns:w16se="http://schemas.microsoft.com/office/word/2015/wordml/symex" xmlns:wpg="http://schemas.microsoft.com/office/word/2010/wordprocessingGroup" xmlns:wpi="http://schemas.microsoft.com/office/word/2010/wordprocessingInk" xmlns:wne="http://schemas.microsoft.com/office/word/2006/wordml" xmlns:wps="http://schemas.microsoft.com/office/word/2010/wordprocessingShape" mc:Ignorable="w14 w15 w16se w16cid w16 w16cex w16sdtdh wp14">
+<w:numbering xmlns:wpc="http://schemas.microsoft.com/office/word/2010/wordprocessingCanvas" xmlns:cx="http://schemas.microsoft.com/office/drawing/2014/chartex" xmlns:cx1="http://schemas.microsoft.com/office/drawing/2015/9/8/chartex" xmlns:cx2="http://schemas.microsoft.com/office/drawing/2015/10/21/chartex" xmlns:cx3="http://schemas.microsoft.com/office/drawing/2016/5/9/chartex" xmlns:cx4="http://schemas.microsoft.com/office/drawing/2016/5/10/chartex" xmlns:cx5="http://schemas.microsoft.com/office/drawing/2016/5/11/chartex" xmlns:cx6="http://schemas.microsoft.com/office/drawing/2016/5/12/chartex" xmlns:cx7="http://schemas.microsoft.com/office/drawing/2016/5/13/chartex" xmlns:cx8="http://schemas.microsoft.com/office/drawing/2016/5/14/chartex" xmlns:mc="http://schemas.openxmlformats.org/markup-compatibility/2006" xmlns:aink="http://schemas.microsoft.com/office/drawing/2016/ink" xmlns:am3d="http://schemas.microsoft.com/office/drawing/2017/model3d" xmlns:o="urn:schemas-microsoft-com:office:office" xmlns:oel="http://schemas.microsoft.com/office/2019/extlst" xmlns:r="http://schemas.openxmlformats.org/officeDocument/2006/relationships" xmlns:m="http://schemas.openxmlformats.org/officeDocument/2006/math" xmlns:v="urn:schemas-microsoft-com:vml" xmlns:wp14="http://schemas.microsoft.com/office/word/2010/wordprocessingDrawing" xmlns:wp="http://schemas.openxmlformats.org/drawingml/2006/wordprocessingDrawing" xmlns:w10="urn:schemas-microsoft-com:office:word" xmlns:w="http://schemas.openxmlformats.org/wordprocessingml/2006/main" xmlns:w14="http://schemas.microsoft.com/office/word/2010/wordml" xmlns:w15="http://schemas.microsoft.com/office/word/2012/wordml" xmlns:w16cex="http://schemas.microsoft.com/office/word/2018/wordml/cex" xmlns:w16cid="http://schemas.microsoft.com/office/word/2016/wordml/cid" xmlns:w16="http://schemas.microsoft.com/office/word/2018/wordml" xmlns:w16sdtdh="http://schemas.microsoft.com/office/word/2020/wordml/sdtdatahash" xmlns:w16se="http://schemas.microsoft.com/office/word/2015/wordml/symex" xmlns:wpg="http://schemas.microsoft.com/office/word/2010/wordprocessingGroup" xmlns:wpi="http://schemas.microsoft.com/office/word/2010/wordprocessingInk" xmlns:wne="http://schemas.microsoft.com/office/word/2006/wordml" xmlns:wps="http://schemas.microsoft.com/office/word/2010/wordprocessingShape" mc:Ignorable="w14 w15 w16se w16cid w16 w16cex w16sdtdh wp14">
   <w:abstractNum w:abstractNumId="0" w15:restartNumberingAfterBreak="0">
     <w:nsid w:val="01955790"/>
     <w:multiLevelType w:val="hybridMultilevel"/>
@@ -3801,61 +3799,61 @@
       </w:pPr>
     </w:lvl>
   </w:abstractNum>
-  <w:num w:numId="1">
+  <w:num w:numId="1" w16cid:durableId="1202285564">
     <w:abstractNumId w:val="1"/>
   </w:num>
-  <w:num w:numId="2">
+  <w:num w:numId="2" w16cid:durableId="750934360">
     <w:abstractNumId w:val="11"/>
   </w:num>
-  <w:num w:numId="3">
+  <w:num w:numId="3" w16cid:durableId="981470680">
     <w:abstractNumId w:val="17"/>
   </w:num>
-  <w:num w:numId="4">
+  <w:num w:numId="4" w16cid:durableId="1075711529">
     <w:abstractNumId w:val="14"/>
   </w:num>
-  <w:num w:numId="5">
+  <w:num w:numId="5" w16cid:durableId="1439376249">
     <w:abstractNumId w:val="12"/>
   </w:num>
-  <w:num w:numId="6">
+  <w:num w:numId="6" w16cid:durableId="565335730">
     <w:abstractNumId w:val="5"/>
   </w:num>
-  <w:num w:numId="7">
+  <w:num w:numId="7" w16cid:durableId="1209878850">
     <w:abstractNumId w:val="8"/>
   </w:num>
-  <w:num w:numId="8">
+  <w:num w:numId="8" w16cid:durableId="1183082045">
     <w:abstractNumId w:val="15"/>
   </w:num>
-  <w:num w:numId="9">
+  <w:num w:numId="9" w16cid:durableId="894118885">
     <w:abstractNumId w:val="3"/>
   </w:num>
-  <w:num w:numId="10">
+  <w:num w:numId="10" w16cid:durableId="1080106276">
     <w:abstractNumId w:val="6"/>
   </w:num>
-  <w:num w:numId="11">
+  <w:num w:numId="11" w16cid:durableId="941642480">
     <w:abstractNumId w:val="18"/>
   </w:num>
-  <w:num w:numId="12">
+  <w:num w:numId="12" w16cid:durableId="883563629">
     <w:abstractNumId w:val="0"/>
   </w:num>
-  <w:num w:numId="13">
+  <w:num w:numId="13" w16cid:durableId="151066865">
     <w:abstractNumId w:val="4"/>
   </w:num>
-  <w:num w:numId="14">
+  <w:num w:numId="14" w16cid:durableId="716126285">
     <w:abstractNumId w:val="16"/>
   </w:num>
-  <w:num w:numId="15">
+  <w:num w:numId="15" w16cid:durableId="799230204">
     <w:abstractNumId w:val="10"/>
   </w:num>
-  <w:num w:numId="16">
+  <w:num w:numId="16" w16cid:durableId="412900152">
     <w:abstractNumId w:val="13"/>
   </w:num>
-  <w:num w:numId="17">
+  <w:num w:numId="17" w16cid:durableId="616572389">
     <w:abstractNumId w:val="2"/>
   </w:num>
-  <w:num w:numId="18">
+  <w:num w:numId="18" w16cid:durableId="1603418247">
     <w:abstractNumId w:val="9"/>
   </w:num>
-  <w:num w:numId="19">
+  <w:num w:numId="19" w16cid:durableId="630599791">
     <w:abstractNumId w:val="7"/>
   </w:num>
 </w:numbering>

</xml_diff>